<commit_message>
sign up integrated with front end
</commit_message>
<xml_diff>
--- a/App Architecture.docx
+++ b/App Architecture.docx
@@ -72,20 +72,7 @@
           <w:rFonts w:ascii="Consolas" w:hAnsi="Consolas" w:cs="Courier New"/>
         </w:rPr>
         <w:tab/>
-      </w:r>
-      <w:proofErr w:type="spellStart"/>
-      <w:r>
-        <w:rPr>
-          <w:rFonts w:ascii="Consolas" w:hAnsi="Consolas" w:cs="Courier New"/>
-        </w:rPr>
-        <w:t>FullName</w:t>
-      </w:r>
-      <w:proofErr w:type="spellEnd"/>
-      <w:r>
-        <w:rPr>
-          <w:rFonts w:ascii="Consolas" w:hAnsi="Consolas" w:cs="Courier New"/>
-        </w:rPr>
-        <w:t>,</w:t>
+        <w:t>FullName,</w:t>
       </w:r>
       <w:r>
         <w:rPr>
@@ -173,12 +160,7 @@
         <w:t>already exists”</w:t>
       </w:r>
       <w:r>
-        <w:t xml:space="preserve"> or “</w:t>
-      </w:r>
-      <w:bookmarkStart w:id="0" w:name="_GoBack"/>
-      <w:bookmarkEnd w:id="0"/>
-      <w:r>
-        <w:t>username is not available” depending upon what already exists</w:t>
+        <w:t xml:space="preserve"> or “username is not available” depending upon what already exists</w:t>
       </w:r>
       <w:r>
         <w:t>. On the front end, status code 200 proceeds the app to the second screen, status code 500, displays an error message.</w:t>
@@ -240,15 +222,7 @@
         <w:t>}</w:t>
       </w:r>
       <w:r>
-        <w:t xml:space="preserve"> from the </w:t>
-      </w:r>
-      <w:proofErr w:type="spellStart"/>
-      <w:r>
-        <w:t>db</w:t>
-      </w:r>
-      <w:proofErr w:type="spellEnd"/>
-      <w:r>
-        <w:t xml:space="preserve"> into an array and </w:t>
+        <w:t xml:space="preserve"> from the db into an array and </w:t>
       </w:r>
       <w:r>
         <w:t xml:space="preserve">check whether the </w:t>
@@ -277,27 +251,11 @@
       <w:r>
         <w:t xml:space="preserve">set the redux state of the app </w:t>
       </w:r>
-      <w:proofErr w:type="gramStart"/>
       <w:r>
         <w:rPr>
           <w:rFonts w:ascii="Consolas" w:hAnsi="Consolas"/>
         </w:rPr>
-        <w:t xml:space="preserve">{ </w:t>
-      </w:r>
-      <w:proofErr w:type="spellStart"/>
-      <w:r>
-        <w:rPr>
-          <w:rFonts w:ascii="Consolas" w:hAnsi="Consolas"/>
-        </w:rPr>
-        <w:t>currentUser</w:t>
-      </w:r>
-      <w:proofErr w:type="spellEnd"/>
-      <w:proofErr w:type="gramEnd"/>
-      <w:r>
-        <w:rPr>
-          <w:rFonts w:ascii="Consolas" w:hAnsi="Consolas"/>
-        </w:rPr>
-        <w:t xml:space="preserve">: </w:t>
+        <w:t xml:space="preserve">{ currentUser: </w:t>
       </w:r>
       <w:r>
         <w:rPr>
@@ -425,15 +383,7 @@
         </w:numPr>
       </w:pPr>
       <w:r>
-        <w:t xml:space="preserve">Admins collection will be created in the database which would hold the </w:t>
-      </w:r>
-      <w:proofErr w:type="spellStart"/>
-      <w:r>
-        <w:t>adminId</w:t>
-      </w:r>
-      <w:proofErr w:type="spellEnd"/>
-      <w:r>
-        <w:t xml:space="preserve"> and passwords.</w:t>
+        <w:t>Admins collection will be created in the database which would hold the adminId and passwords.</w:t>
       </w:r>
     </w:p>
     <w:p>
@@ -445,24 +395,25 @@
         </w:numPr>
       </w:pPr>
       <w:r>
-        <w:t>Admin has to go to the link localhost</w:t>
-      </w:r>
-      <w:proofErr w:type="gramStart"/>
-      <w:r>
-        <w:t>:3000</w:t>
-      </w:r>
-      <w:proofErr w:type="gramEnd"/>
-      <w:r>
-        <w:t xml:space="preserve">/admin where they’ll input their </w:t>
-      </w:r>
-      <w:proofErr w:type="spellStart"/>
-      <w:r>
-        <w:t>adminId</w:t>
-      </w:r>
-      <w:proofErr w:type="spellEnd"/>
-      <w:r>
-        <w:t xml:space="preserve"> and password and post it to the backend. Typical, login mechanism will follow, allowing admin to log in. </w:t>
-      </w:r>
+        <w:t>Admin has to go to the link localhost:3000/admin where they’ll input their adminId and password and post it to the backend. Typical, login mechanism will follow, allowing admin to log in.</w:t>
+      </w:r>
+    </w:p>
+    <w:p>
+      <w:r>
+        <w:br w:type="page"/>
+      </w:r>
+      <w:r>
+        <w:lastRenderedPageBreak/>
+        <w:t xml:space="preserve">When signing up, the user would put in their credentials and the API request will be initiated directly from the </w:t>
+      </w:r>
+      <w:r>
+        <w:t xml:space="preserve"> </w:t>
+      </w:r>
+      <w:r>
+        <w:t>front end.</w:t>
+      </w:r>
+      <w:bookmarkStart w:id="0" w:name="_GoBack"/>
+      <w:bookmarkEnd w:id="0"/>
     </w:p>
     <w:sectPr>
       <w:pgSz w:w="12240" w:h="15840"/>

</xml_diff>